<commit_message>
updated with changes from v1.3 copy
</commit_message>
<xml_diff>
--- a/resources/sample-divestment-motion.docx
+++ b/resources/sample-divestment-motion.docx
@@ -132,21 +132,7 @@
           <w:rFonts w:eastAsia="Times New Roman" w:cs="Times New Roman"/>
           <w:iCs/>
         </w:rPr>
-        <w:t xml:space="preserve">their representatives on the </w:t>
-      </w:r>
-      <w:r>
-        <w:rPr>
-          <w:rFonts w:eastAsia="Times New Roman" w:cs="Times New Roman"/>
-          <w:iCs/>
-        </w:rPr>
         <w:t xml:space="preserve">HESTA </w:t>
-      </w:r>
-      <w:r>
-        <w:rPr>
-          <w:rFonts w:eastAsia="Times New Roman" w:cs="Times New Roman"/>
-          <w:iCs/>
-        </w:rPr>
-        <w:t xml:space="preserve">Board </w:t>
       </w:r>
       <w:r>
         <w:rPr>
@@ -168,15 +154,16 @@
         <w:t xml:space="preserve"> </w:t>
       </w:r>
       <w:r>
-        <w:t xml:space="preserve">“That the …. [Branch Committee] endorse the following statement of policy and actions. This motion should be communicated to the [Union] [State] Division Executive and to the [Union] National Executive. It should form the basis of a motion to go before [Union] National </w:t>
-      </w:r>
-      <w:proofErr w:type="gramStart"/>
-      <w:r>
-        <w:t>Council .</w:t>
-      </w:r>
-      <w:proofErr w:type="gramEnd"/>
-      <w:r>
-        <w:t xml:space="preserve"> </w:t>
+        <w:t>“That the …. [Branch Committee] endorse the following statement of policy and actions. This motion should be communicated to the [Union] [State] Division Executive and to the [Union] National Executive. It should form the basis of a motion to go before</w:t>
+      </w:r>
+      <w:r>
+        <w:t xml:space="preserve"> the</w:t>
+      </w:r>
+      <w:r>
+        <w:t xml:space="preserve"> [Union] National Council</w:t>
+      </w:r>
+      <w:r>
+        <w:t xml:space="preserve">. </w:t>
       </w:r>
     </w:p>
     <w:p>
@@ -189,7 +176,13 @@
       </w:r>
       <w:proofErr w:type="spellEnd"/>
       <w:r>
-        <w:t xml:space="preserve"> of those in detention. We note with alarm the recent reports into conditions at the Nauru and Manus Island detention facilities. We note that doctors, nurses and other health and community sector and welfare workers have roundly condemned the practice of mandatory detention and the particular facilities, Manus and Nauru, currently operated by </w:t>
+        <w:t xml:space="preserve"> of those in detention. We note with alarm the recent reports into conditions at the Nauru and Manus Island detention facili</w:t>
+      </w:r>
+      <w:r>
+        <w:t>ties, and the lack of access to medical care.</w:t>
+      </w:r>
+      <w:r>
+        <w:t xml:space="preserve"> We note that doctors, nurses and other health and community sector and welfare workers have roundly condemned the practice of mandatory detention and the particular facilities, Manus and Nauru, currently operated by </w:t>
       </w:r>
       <w:proofErr w:type="spellStart"/>
       <w:r>
@@ -210,7 +203,25 @@
     </w:p>
     <w:p>
       <w:r>
-        <w:t xml:space="preserve">Mandatory detention only occurs because the government supports it and because commercial investors support it. Stopping this regime requires persuading and pressuring those parties to withdraw their support. Unions which sit on the HESTA board, such as the Australian Services Union, have already made commitments to withdraw their support for </w:t>
+        <w:t xml:space="preserve">Mandatory detention only occurs because </w:t>
+      </w:r>
+      <w:r>
+        <w:t xml:space="preserve">of </w:t>
+      </w:r>
+      <w:r>
+        <w:t xml:space="preserve">government </w:t>
+      </w:r>
+      <w:r>
+        <w:t xml:space="preserve">support and </w:t>
+      </w:r>
+      <w:r>
+        <w:t xml:space="preserve">commercial </w:t>
+      </w:r>
+      <w:r>
+        <w:t>investment</w:t>
+      </w:r>
+      <w:r>
+        <w:t xml:space="preserve">. Stopping this regime requires persuading and pressuring those parties to withdraw their support. Unions which sit on the HESTA board, such as the Australian Services Union, have already made commitments to withdraw their support for </w:t>
       </w:r>
       <w:proofErr w:type="spellStart"/>
       <w:r>
@@ -223,7 +234,22 @@
     </w:p>
     <w:p>
       <w:r>
-        <w:t xml:space="preserve"> [Union’s] role on the HESTA board gives members to power to have real influence in the corporate decision-making of this industry super fund. HESTA’s decision whether or not to purchase shares in corporations that take contracts to imprison asylum seekers can make a significant difference to the capacity and willingness of entities such as </w:t>
+        <w:t xml:space="preserve"> [Union’s] role on the HESTA B</w:t>
+      </w:r>
+      <w:r>
+        <w:t xml:space="preserve">oard gives </w:t>
+      </w:r>
+      <w:r>
+        <w:t>[Union] members the</w:t>
+      </w:r>
+      <w:r>
+        <w:t xml:space="preserve"> power to have real influence in the corporate decision-making of this industry super fund. HESTA’s decision </w:t>
+      </w:r>
+      <w:r>
+        <w:t xml:space="preserve">on </w:t>
+      </w:r>
+      <w:r>
+        <w:t xml:space="preserve">whether or not to purchase shares in corporations that take contracts to imprison asylum seekers can make a significant difference to the capacity and willingness of entities such as </w:t>
       </w:r>
       <w:proofErr w:type="spellStart"/>
       <w:r>
@@ -255,10 +281,21 @@
         <w:t>. We insist that HESTA clearly and unambiguously disassociate and divest itself from companies that receive money for the mandatory detention of asylum seekers.</w:t>
       </w:r>
     </w:p>
-    <w:p/>
     <w:p>
       <w:r>
-        <w:t>[Union] officers will make clear representations to HESTA, calling on its board of Directors to change the fund’s investment practices in keeping with the values of this statement. That implies an important role for Union-nominated members of the HESTA Board to push for these changes and importantly, to keep members informed of the progress towards this goal.</w:t>
+        <w:t>[Union] officers will make clear representa</w:t>
+      </w:r>
+      <w:r>
+        <w:t>tions to HESTA, calling on its B</w:t>
+      </w:r>
+      <w:r>
+        <w:t>oard of Directors to change the fund’s investment practices in keeping with th</w:t>
+      </w:r>
+      <w:r>
+        <w:t>e values of this statement. This</w:t>
+      </w:r>
+      <w:r>
+        <w:t xml:space="preserve"> implies an important role for Union-nominated members of the HESTA Board to push for these changes and importantly, to keep members informed of the progress towards this goal.</w:t>
       </w:r>
     </w:p>
     <w:p>
@@ -275,7 +312,19 @@
         <w:rPr>
           <w:rFonts w:eastAsia="Times New Roman" w:cs="Times New Roman"/>
         </w:rPr>
-        <w:t>to call for the Board of HESTA Board to commit to a change in HESTA’s practices so that it completely and permanently divests from companies involved in mandatory detention.”</w:t>
+        <w:t xml:space="preserve">to call for </w:t>
+      </w:r>
+      <w:r>
+        <w:rPr>
+          <w:rFonts w:eastAsia="Times New Roman" w:cs="Times New Roman"/>
+        </w:rPr>
+        <w:t>a</w:t>
+      </w:r>
+      <w:r>
+        <w:rPr>
+          <w:rFonts w:eastAsia="Times New Roman" w:cs="Times New Roman"/>
+        </w:rPr>
+        <w:t xml:space="preserve"> change in HESTA’s practices so that it completely and permanently divests from companies involved in mandatory detention.”</w:t>
       </w:r>
     </w:p>
     <w:p/>

</xml_diff>